<commit_message>
Updated functional and class diagrams
</commit_message>
<xml_diff>
--- a/lab2/doc/lab2_report_matas.docx
+++ b/lab2/doc/lab2_report_matas.docx
@@ -298,10 +298,10 @@
           <w:noProof/>
         </w:rPr>
         <w:drawing>
-          <wp:inline distT="0" distB="0" distL="0" distR="0" wp14:anchorId="20AEC500" wp14:editId="33428E5B">
-            <wp:extent cx="5731510" cy="5053965"/>
-            <wp:effectExtent l="0" t="0" r="2540" b="0"/>
-            <wp:docPr id="1849796008" name="Picture 1" descr="A diagram of a weather station&#10;&#10;AI-generated content may be incorrect."/>
+          <wp:inline distT="0" distB="0" distL="0" distR="0" wp14:anchorId="20AEC500" wp14:editId="6B6409E6">
+            <wp:extent cx="5128007" cy="6065520"/>
+            <wp:effectExtent l="0" t="0" r="0" b="0"/>
+            <wp:docPr id="1849796008" name="Picture 1"/>
             <wp:cNvGraphicFramePr>
               <a:graphicFrameLocks xmlns:a="http://schemas.openxmlformats.org/drawingml/2006/main" noChangeAspect="1"/>
             </wp:cNvGraphicFramePr>
@@ -309,7 +309,7 @@
               <a:graphicData uri="http://schemas.openxmlformats.org/drawingml/2006/picture">
                 <pic:pic xmlns:pic="http://schemas.openxmlformats.org/drawingml/2006/picture">
                   <pic:nvPicPr>
-                    <pic:cNvPr id="1849796008" name="Picture 1" descr="A diagram of a weather station&#10;&#10;AI-generated content may be incorrect."/>
+                    <pic:cNvPr id="1849796008" name="Picture 1"/>
                     <pic:cNvPicPr/>
                   </pic:nvPicPr>
                   <pic:blipFill>
@@ -327,7 +327,7 @@
                   <pic:spPr>
                     <a:xfrm>
                       <a:off x="0" y="0"/>
-                      <a:ext cx="5731510" cy="5053965"/>
+                      <a:ext cx="5143643" cy="6084015"/>
                     </a:xfrm>
                     <a:prstGeom prst="rect">
                       <a:avLst/>
@@ -447,7 +447,19 @@
         </w:numPr>
       </w:pPr>
       <w:r>
-        <w:t>Data is displayed on display</w:t>
+        <w:t>User views</w:t>
+      </w:r>
+      <w:r>
+        <w:t xml:space="preserve"> </w:t>
+      </w:r>
+      <w:r>
+        <w:t xml:space="preserve">data </w:t>
+      </w:r>
+      <w:r>
+        <w:t>on display</w:t>
+      </w:r>
+      <w:r>
+        <w:t xml:space="preserve"> (real-time, hourly, daily)</w:t>
       </w:r>
     </w:p>
     <w:p>
@@ -459,19 +471,13 @@
         </w:numPr>
       </w:pPr>
       <w:r>
-        <w:t>User interacts with button (view history)</w:t>
-      </w:r>
-    </w:p>
-    <w:p>
-      <w:pPr>
-        <w:pStyle w:val="ListParagraph"/>
-        <w:numPr>
-          <w:ilvl w:val="0"/>
-          <w:numId w:val="8"/>
-        </w:numPr>
-      </w:pPr>
-      <w:r>
-        <w:t>Data from memory is retrieved (get data) and displayed on display</w:t>
+        <w:t>Data is retrieved (get data</w:t>
+      </w:r>
+      <w:r>
+        <w:t xml:space="preserve"> from memory</w:t>
+      </w:r>
+      <w:r>
+        <w:t>) and displayed on display</w:t>
       </w:r>
     </w:p>
     <w:p>
@@ -625,27 +631,16 @@
     </w:p>
     <w:p>
       <w:pPr>
+        <w:pStyle w:val="TUDublinHeading1"/>
+      </w:pPr>
+      <w:r>
+        <w:t>System design observations and recommendations</w:t>
+      </w:r>
+    </w:p>
+    <w:p>
+      <w:pPr>
         <w:jc w:val="both"/>
       </w:pPr>
-      <w:r>
-        <w:t>The design above assumes the sensors will only provide double value outputs with no metadata. The design assumes additional sensors will inherit from Sensor base class to enable flexibility of future changes and take advantage of polymorphism features.</w:t>
-      </w:r>
-    </w:p>
-    <w:p>
-      <w:pPr>
-        <w:pStyle w:val="TUDublinHeading1"/>
-      </w:pPr>
-      <w:r>
-        <w:t>System design observations and recommendations</w:t>
-      </w:r>
-    </w:p>
-    <w:p>
-      <w:pPr>
-        <w:jc w:val="both"/>
-      </w:pPr>
-      <w:r>
-        <w:t>The design above is flexible to allow for additional sensor types to be added although the sensor controller may require an additional method for adding sensors to its private attribute. The design could be improved by designing a container class such as Weather_station which would contain methods to allow for cross communication between sperate weather_station objects.</w:t>
-      </w:r>
     </w:p>
     <w:sectPr>
       <w:pgSz w:w="11906" w:h="16838"/>

</xml_diff>